<commit_message>
Some kind of speach
</commit_message>
<xml_diff>
--- a/Speach.docx
+++ b/Speach.docx
@@ -239,7 +239,7 @@
         </w:rPr>
       </w:pPr>
     </w:p>
-    <w:p>
+    <w:p w14:noSpellErr="1">
       <w:pPr>
         <w:pStyle w:val="Normal"/>
         <w:rPr>
@@ -247,21 +247,190 @@
           <w:lang w:val="en-US"/>
         </w:rPr>
       </w:pPr>
-    </w:p>
-    <w:p>
-      <w:pPr>
-        <w:pStyle w:val="Normal"/>
-        <w:rPr>
-          <w:noProof w:val="0"/>
-          <w:lang w:val="en-US"/>
-        </w:rPr>
-      </w:pPr>
-      <w:r>
-        <w:rPr>
-          <w:noProof w:val="0"/>
-          <w:lang w:val="en-US"/>
-        </w:rPr>
-        <w:t>Your seconds matter!</w:t>
+      <w:r>
+        <w:rPr>
+          <w:noProof w:val="0"/>
+          <w:lang w:val="en-US"/>
+        </w:rPr>
+        <w:t xml:space="preserve">We </w:t>
+      </w:r>
+      <w:r>
+        <w:rPr>
+          <w:noProof w:val="0"/>
+          <w:lang w:val="en-US"/>
+        </w:rPr>
+        <w:t>believe, that every second of our lives</w:t>
+      </w:r>
+      <w:r>
+        <w:rPr>
+          <w:noProof w:val="0"/>
+          <w:lang w:val="en-US"/>
+        </w:rPr>
+        <w:t xml:space="preserve"> matters. We want to save those seconds and </w:t>
+      </w:r>
+      <w:r>
+        <w:rPr>
+          <w:noProof w:val="0"/>
+          <w:lang w:val="en-US"/>
+        </w:rPr>
+        <w:t>that's why we are introducing our application Li</w:t>
+      </w:r>
+      <w:r>
+        <w:rPr>
+          <w:noProof w:val="0"/>
+          <w:lang w:val="en-US"/>
+        </w:rPr>
+        <w:t>f</w:t>
+      </w:r>
+      <w:r>
+        <w:rPr>
+          <w:noProof w:val="0"/>
+          <w:lang w:val="en-US"/>
+        </w:rPr>
+        <w:t>e Beat.</w:t>
+      </w:r>
+      <w:r>
+        <w:rPr>
+          <w:noProof w:val="0"/>
+          <w:lang w:val="en-US"/>
+        </w:rPr>
+        <w:t xml:space="preserve"> It's providing help in every emergency </w:t>
+      </w:r>
+      <w:r>
+        <w:rPr>
+          <w:noProof w:val="0"/>
+          <w:lang w:val="en-US"/>
+        </w:rPr>
+        <w:t>case, like</w:t>
+      </w:r>
+      <w:r>
+        <w:rPr>
+          <w:noProof w:val="0"/>
+          <w:lang w:val="en-US"/>
+        </w:rPr>
+        <w:t xml:space="preserve"> those three,</w:t>
+      </w:r>
+      <w:r>
+        <w:rPr>
+          <w:noProof w:val="0"/>
+          <w:lang w:val="en-US"/>
+        </w:rPr>
+        <w:t xml:space="preserve"> just by pressing the butto</w:t>
+      </w:r>
+      <w:r>
+        <w:rPr>
+          <w:noProof w:val="0"/>
+          <w:lang w:val="en-US"/>
+        </w:rPr>
+        <w:t>n. After pressing the button, device</w:t>
+      </w:r>
+      <w:r>
+        <w:rPr>
+          <w:noProof w:val="0"/>
+          <w:lang w:val="en-US"/>
+        </w:rPr>
+        <w:t xml:space="preserve"> </w:t>
+      </w:r>
+      <w:r>
+        <w:rPr>
+          <w:noProof w:val="0"/>
+          <w:lang w:val="en-US"/>
+        </w:rPr>
+        <w:t xml:space="preserve">will ask about your current </w:t>
+      </w:r>
+      <w:r>
+        <w:rPr>
+          <w:noProof w:val="0"/>
+          <w:lang w:val="en-US"/>
+        </w:rPr>
+        <w:t>fee</w:t>
+      </w:r>
+      <w:r>
+        <w:rPr>
+          <w:noProof w:val="0"/>
+          <w:lang w:val="en-US"/>
+        </w:rPr>
+        <w:t>lings</w:t>
+      </w:r>
+      <w:r>
+        <w:rPr>
+          <w:noProof w:val="0"/>
+          <w:lang w:val="en-US"/>
+        </w:rPr>
+        <w:t xml:space="preserve">. "pause for </w:t>
+      </w:r>
+      <w:r>
+        <w:rPr>
+          <w:noProof w:val="0"/>
+          <w:lang w:val="en-US"/>
+        </w:rPr>
+        <w:t>rasp</w:t>
+      </w:r>
+      <w:r>
+        <w:rPr>
+          <w:noProof w:val="0"/>
+          <w:lang w:val="en-US"/>
+        </w:rPr>
+        <w:t>b</w:t>
+      </w:r>
+      <w:r>
+        <w:rPr>
+          <w:noProof w:val="0"/>
+          <w:lang w:val="en-US"/>
+        </w:rPr>
+        <w:t>erry</w:t>
+      </w:r>
+      <w:r>
+        <w:rPr>
+          <w:noProof w:val="0"/>
+          <w:lang w:val="en-US"/>
+        </w:rPr>
+        <w:t xml:space="preserve"> respond</w:t>
+      </w:r>
+      <w:r>
+        <w:rPr>
+          <w:noProof w:val="0"/>
+          <w:lang w:val="en-US"/>
+        </w:rPr>
+        <w:t xml:space="preserve">" </w:t>
+      </w:r>
+      <w:r>
+        <w:br/>
+      </w:r>
+      <w:r>
+        <w:rPr>
+          <w:noProof w:val="0"/>
+          <w:lang w:val="en-US"/>
+        </w:rPr>
+        <w:t>(</w:t>
+      </w:r>
+      <w:r>
+        <w:rPr>
+          <w:noProof w:val="0"/>
+          <w:lang w:val="en-US"/>
+        </w:rPr>
+        <w:t>differ</w:t>
+      </w:r>
+      <w:r>
+        <w:rPr>
+          <w:noProof w:val="0"/>
+          <w:lang w:val="en-US"/>
+        </w:rPr>
+        <w:t>ent</w:t>
+      </w:r>
+      <w:r>
+        <w:rPr>
+          <w:noProof w:val="0"/>
+          <w:lang w:val="en-US"/>
+        </w:rPr>
+        <w:t xml:space="preserve"> person) </w:t>
+      </w:r>
+      <w:r>
+        <w:rPr>
+          <w:noProof w:val="0"/>
+          <w:lang w:val="en-US"/>
+        </w:rPr>
+        <w:t>Now raspberry send a signal to the closest hospital and people around and ask for help.</w:t>
       </w:r>
     </w:p>
     <w:sectPr>

</xml_diff>

<commit_message>
Finding our way in our speech
</commit_message>
<xml_diff>
--- a/Speach.docx
+++ b/Speach.docx
@@ -239,7 +239,7 @@
         </w:rPr>
       </w:pPr>
     </w:p>
-    <w:p w14:noSpellErr="1">
+    <w:p>
       <w:pPr>
         <w:pStyle w:val="Normal"/>
         <w:rPr>
@@ -322,7 +322,89 @@
           <w:noProof w:val="0"/>
           <w:lang w:val="en-US"/>
         </w:rPr>
-        <w:t>n. After pressing the button, device</w:t>
+        <w:t xml:space="preserve">n. After pressing the button, </w:t>
+      </w:r>
+      <w:r>
+        <w:rPr>
+          <w:noProof w:val="0"/>
+          <w:lang w:val="en-US"/>
+        </w:rPr>
+        <w:t xml:space="preserve">phone </w:t>
+      </w:r>
+      <w:proofErr w:type="spellStart"/>
+      <w:r>
+        <w:rPr>
+          <w:noProof w:val="0"/>
+          <w:lang w:val="en-US"/>
+        </w:rPr>
+        <w:t>ia</w:t>
+      </w:r>
+      <w:proofErr w:type="spellEnd"/>
+      <w:r>
+        <w:rPr>
+          <w:noProof w:val="0"/>
+          <w:lang w:val="en-US"/>
+        </w:rPr>
+        <w:t xml:space="preserve"> will communicate with you about your current wealth.</w:t>
+      </w:r>
+      <w:r>
+        <w:rPr>
+          <w:noProof w:val="0"/>
+          <w:lang w:val="en-US"/>
+        </w:rPr>
+        <w:t xml:space="preserve"> "pause for </w:t>
+      </w:r>
+      <w:r>
+        <w:rPr>
+          <w:noProof w:val="0"/>
+          <w:lang w:val="en-US"/>
+        </w:rPr>
+        <w:t>phone</w:t>
+      </w:r>
+      <w:r>
+        <w:rPr>
+          <w:noProof w:val="0"/>
+          <w:lang w:val="en-US"/>
+        </w:rPr>
+        <w:t xml:space="preserve"> respond</w:t>
+      </w:r>
+      <w:r>
+        <w:rPr>
+          <w:noProof w:val="0"/>
+          <w:lang w:val="en-US"/>
+        </w:rPr>
+        <w:t xml:space="preserve">" </w:t>
+      </w:r>
+      <w:r>
+        <w:br/>
+      </w:r>
+      <w:r>
+        <w:rPr>
+          <w:noProof w:val="0"/>
+          <w:lang w:val="en-US"/>
+        </w:rPr>
+        <w:t>(</w:t>
+      </w:r>
+      <w:r>
+        <w:rPr>
+          <w:noProof w:val="0"/>
+          <w:lang w:val="en-US"/>
+        </w:rPr>
+        <w:t>differ</w:t>
+      </w:r>
+      <w:r>
+        <w:rPr>
+          <w:noProof w:val="0"/>
+          <w:lang w:val="en-US"/>
+        </w:rPr>
+        <w:t>ent</w:t>
+      </w:r>
+      <w:r>
+        <w:rPr>
+          <w:noProof w:val="0"/>
+          <w:lang w:val="en-US"/>
+        </w:rPr>
+        <w:t xml:space="preserve"> person)</w:t>
       </w:r>
       <w:r>
         <w:rPr>
@@ -336,101 +418,35 @@
           <w:noProof w:val="0"/>
           <w:lang w:val="en-US"/>
         </w:rPr>
-        <w:t xml:space="preserve">will ask about your current </w:t>
-      </w:r>
-      <w:r>
-        <w:rPr>
-          <w:noProof w:val="0"/>
-          <w:lang w:val="en-US"/>
-        </w:rPr>
-        <w:t>fee</w:t>
-      </w:r>
-      <w:r>
-        <w:rPr>
-          <w:noProof w:val="0"/>
-          <w:lang w:val="en-US"/>
-        </w:rPr>
-        <w:t>lings</w:t>
-      </w:r>
-      <w:r>
-        <w:rPr>
-          <w:noProof w:val="0"/>
-          <w:lang w:val="en-US"/>
-        </w:rPr>
-        <w:t xml:space="preserve">. "pause for </w:t>
-      </w:r>
-      <w:r>
-        <w:rPr>
-          <w:noProof w:val="0"/>
-          <w:lang w:val="en-US"/>
-        </w:rPr>
-        <w:t>rasp</w:t>
-      </w:r>
-      <w:r>
-        <w:rPr>
-          <w:noProof w:val="0"/>
-          <w:lang w:val="en-US"/>
-        </w:rPr>
-        <w:t>b</w:t>
-      </w:r>
-      <w:r>
-        <w:rPr>
-          <w:noProof w:val="0"/>
-          <w:lang w:val="en-US"/>
-        </w:rPr>
-        <w:t>erry</w:t>
-      </w:r>
-      <w:r>
-        <w:rPr>
-          <w:noProof w:val="0"/>
-          <w:lang w:val="en-US"/>
-        </w:rPr>
-        <w:t xml:space="preserve"> respond</w:t>
-      </w:r>
-      <w:r>
-        <w:rPr>
-          <w:noProof w:val="0"/>
-          <w:lang w:val="en-US"/>
-        </w:rPr>
-        <w:t xml:space="preserve">" </w:t>
-      </w:r>
-      <w:r>
-        <w:br/>
-      </w:r>
-      <w:r>
-        <w:rPr>
-          <w:noProof w:val="0"/>
-          <w:lang w:val="en-US"/>
-        </w:rPr>
-        <w:t>(</w:t>
-      </w:r>
-      <w:r>
-        <w:rPr>
-          <w:noProof w:val="0"/>
-          <w:lang w:val="en-US"/>
-        </w:rPr>
-        <w:t>differ</w:t>
-      </w:r>
-      <w:r>
-        <w:rPr>
-          <w:noProof w:val="0"/>
-          <w:lang w:val="en-US"/>
-        </w:rPr>
-        <w:t>ent</w:t>
-      </w:r>
-      <w:r>
-        <w:rPr>
-          <w:noProof w:val="0"/>
-          <w:lang w:val="en-US"/>
-        </w:rPr>
-        <w:t xml:space="preserve"> person) </w:t>
-      </w:r>
-      <w:r>
-        <w:rPr>
-          <w:noProof w:val="0"/>
-          <w:lang w:val="en-US"/>
-        </w:rPr>
-        <w:t>Now raspberry send a signal to the closest hospital and people around and ask for help.</w:t>
+        <w:t>If you want a doctor,</w:t>
+      </w:r>
+      <w:r>
+        <w:rPr>
+          <w:noProof w:val="0"/>
+          <w:lang w:val="en-US"/>
+        </w:rPr>
+        <w:t xml:space="preserve"> </w:t>
+      </w:r>
+      <w:r>
+        <w:rPr>
+          <w:noProof w:val="0"/>
+          <w:lang w:val="en-US"/>
+        </w:rPr>
+        <w:t>phone</w:t>
+      </w:r>
+      <w:r>
+        <w:rPr>
+          <w:noProof w:val="0"/>
+          <w:lang w:val="en-US"/>
+        </w:rPr>
+        <w:t xml:space="preserve"> send a signal to the closest hospital and people around and ask for help.</w:t>
+      </w:r>
+      <w:r>
+        <w:rPr>
+          <w:noProof w:val="0"/>
+          <w:lang w:val="en-US"/>
+        </w:rPr>
+        <w:t xml:space="preserve"> </w:t>
       </w:r>
     </w:p>
     <w:sectPr>

</xml_diff>

<commit_message>
Change ia for Ai
</commit_message>
<xml_diff>
--- a/Speach.docx
+++ b/Speach.docx
@@ -239,7 +239,7 @@
         </w:rPr>
       </w:pPr>
     </w:p>
-    <w:p>
+    <w:p w14:noSpellErr="1">
       <w:pPr>
         <w:pStyle w:val="Normal"/>
         <w:rPr>
@@ -331,15 +331,13 @@
         </w:rPr>
         <w:t xml:space="preserve">phone </w:t>
       </w:r>
-      <w:proofErr w:type="spellStart"/>
-      <w:r>
-        <w:rPr>
-          <w:noProof w:val="0"/>
-          <w:lang w:val="en-US"/>
-        </w:rPr>
-        <w:t>ia</w:t>
-      </w:r>
-      <w:proofErr w:type="spellEnd"/>
+      <w:r>
+        <w:rPr>
+          <w:noProof w:val="0"/>
+          <w:lang w:val="en-US"/>
+        </w:rPr>
+        <w:t>Ai</w:t>
+      </w:r>
       <w:r>
         <w:rPr>
           <w:noProof w:val="0"/>

</xml_diff>

<commit_message>
FINAL VERSION OF SPEACH
</commit_message>
<xml_diff>
--- a/Speach.docx
+++ b/Speach.docx
@@ -381,6 +381,13 @@
           <w:noProof w:val="0"/>
           <w:lang w:val="en-US"/>
         </w:rPr>
+        <w:t>h</w:t>
+      </w:r>
+      <w:r>
+        <w:rPr>
+          <w:noProof w:val="0"/>
+          <w:lang w:val="en-US"/>
+        </w:rPr>
         <w:t>(</w:t>
       </w:r>
       <w:r>
@@ -416,7 +423,21 @@
           <w:noProof w:val="0"/>
           <w:lang w:val="en-US"/>
         </w:rPr>
-        <w:t>If you want a doctor,</w:t>
+        <w:t xml:space="preserve">If you want a </w:t>
+      </w:r>
+      <w:r>
+        <w:rPr>
+          <w:noProof w:val="0"/>
+          <w:lang w:val="en-US"/>
+        </w:rPr>
+        <w:t>help</w:t>
+      </w:r>
+      <w:r>
+        <w:rPr>
+          <w:noProof w:val="0"/>
+          <w:lang w:val="en-US"/>
+        </w:rPr>
+        <w:t>,</w:t>
       </w:r>
       <w:r>
         <w:rPr>
@@ -437,7 +458,21 @@
           <w:noProof w:val="0"/>
           <w:lang w:val="en-US"/>
         </w:rPr>
-        <w:t xml:space="preserve"> send a signal to the closest hospital and people around and ask for help.</w:t>
+        <w:t xml:space="preserve"> send a signal to the closest hospital and people around and ask for </w:t>
+      </w:r>
+      <w:r>
+        <w:rPr>
+          <w:noProof w:val="0"/>
+          <w:lang w:val="en-US"/>
+        </w:rPr>
+        <w:t>it</w:t>
+      </w:r>
+      <w:r>
+        <w:rPr>
+          <w:noProof w:val="0"/>
+          <w:lang w:val="en-US"/>
+        </w:rPr>
+        <w:t>.</w:t>
       </w:r>
       <w:r>
         <w:rPr>
@@ -445,6 +480,586 @@
           <w:lang w:val="en-US"/>
         </w:rPr>
         <w:t xml:space="preserve"> </w:t>
+      </w:r>
+      <w:r>
+        <w:rPr>
+          <w:noProof w:val="0"/>
+          <w:lang w:val="en-US"/>
+        </w:rPr>
+        <w:t xml:space="preserve"> </w:t>
+      </w:r>
+    </w:p>
+    <w:p w14:noSpellErr="1">
+      <w:pPr>
+        <w:pStyle w:val="Normal"/>
+        <w:rPr>
+          <w:noProof w:val="0"/>
+          <w:lang w:val="en-US"/>
+        </w:rPr>
+      </w:pPr>
+    </w:p>
+    <w:p w14:noSpellErr="1">
+      <w:pPr>
+        <w:pStyle w:val="Normal"/>
+        <w:rPr>
+          <w:noProof w:val="0"/>
+          <w:lang w:val="en-US"/>
+        </w:rPr>
+      </w:pPr>
+      <w:r>
+        <w:rPr>
+          <w:noProof w:val="0"/>
+          <w:lang w:val="en-US"/>
+        </w:rPr>
+        <w:t xml:space="preserve">WHO ARE WE: </w:t>
+      </w:r>
+      <w:r>
+        <w:rPr>
+          <w:noProof w:val="0"/>
+          <w:lang w:val="en-US"/>
+        </w:rPr>
+        <w:t>W</w:t>
+      </w:r>
+      <w:r>
+        <w:rPr>
+          <w:noProof w:val="0"/>
+          <w:lang w:val="en-US"/>
+        </w:rPr>
+        <w:t xml:space="preserve">e are team Life Beat. </w:t>
+      </w:r>
+    </w:p>
+    <w:p>
+      <w:pPr>
+        <w:pStyle w:val="Normal"/>
+        <w:rPr>
+          <w:noProof w:val="0"/>
+          <w:lang w:val="en-US"/>
+        </w:rPr>
+      </w:pPr>
+      <w:proofErr w:type="spellStart"/>
+      <w:r>
+        <w:rPr>
+          <w:noProof w:val="0"/>
+          <w:lang w:val="en-US"/>
+        </w:rPr>
+        <w:t>Whats</w:t>
+      </w:r>
+      <w:proofErr w:type="spellEnd"/>
+      <w:r>
+        <w:rPr>
+          <w:noProof w:val="0"/>
+          <w:lang w:val="en-US"/>
+        </w:rPr>
+        <w:t xml:space="preserve"> the problem: </w:t>
+      </w:r>
+      <w:r>
+        <w:rPr>
+          <w:noProof w:val="0"/>
+          <w:lang w:val="en-US"/>
+        </w:rPr>
+        <w:t xml:space="preserve">We are using personal </w:t>
+      </w:r>
+      <w:proofErr w:type="spellStart"/>
+      <w:r>
+        <w:rPr>
+          <w:noProof w:val="0"/>
+          <w:lang w:val="en-US"/>
+        </w:rPr>
+        <w:t>techology</w:t>
+      </w:r>
+      <w:proofErr w:type="spellEnd"/>
+      <w:r>
+        <w:rPr>
+          <w:noProof w:val="0"/>
+          <w:lang w:val="en-US"/>
+        </w:rPr>
+        <w:t xml:space="preserve"> to save </w:t>
+      </w:r>
+      <w:r>
+        <w:rPr>
+          <w:noProof w:val="0"/>
+          <w:lang w:val="en-US"/>
+        </w:rPr>
+        <w:t>lives.</w:t>
+      </w:r>
+    </w:p>
+    <w:p>
+      <w:pPr>
+        <w:pStyle w:val="Normal"/>
+        <w:rPr>
+          <w:noProof w:val="0"/>
+          <w:lang w:val="en-US"/>
+        </w:rPr>
+      </w:pPr>
+      <w:r>
+        <w:rPr>
+          <w:noProof w:val="0"/>
+          <w:lang w:val="en-US"/>
+        </w:rPr>
+        <w:t xml:space="preserve">How </w:t>
+      </w:r>
+      <w:proofErr w:type="spellStart"/>
+      <w:r>
+        <w:rPr>
+          <w:noProof w:val="0"/>
+          <w:lang w:val="en-US"/>
+        </w:rPr>
+        <w:t>wwe</w:t>
+      </w:r>
+      <w:proofErr w:type="spellEnd"/>
+      <w:r>
+        <w:rPr>
+          <w:noProof w:val="0"/>
+          <w:lang w:val="en-US"/>
+        </w:rPr>
+        <w:t xml:space="preserve"> solved it: </w:t>
+      </w:r>
+      <w:r>
+        <w:rPr>
+          <w:noProof w:val="0"/>
+          <w:lang w:val="en-US"/>
+        </w:rPr>
+        <w:t>Our</w:t>
+      </w:r>
+      <w:r>
+        <w:rPr>
+          <w:noProof w:val="0"/>
+          <w:lang w:val="en-US"/>
+        </w:rPr>
+        <w:t xml:space="preserve"> solution is a </w:t>
+      </w:r>
+      <w:proofErr w:type="spellStart"/>
+      <w:r>
+        <w:rPr>
+          <w:noProof w:val="0"/>
+          <w:lang w:val="en-US"/>
+        </w:rPr>
+        <w:t>wareble</w:t>
+      </w:r>
+      <w:proofErr w:type="spellEnd"/>
+      <w:r>
+        <w:rPr>
+          <w:noProof w:val="0"/>
+          <w:lang w:val="en-US"/>
+        </w:rPr>
+        <w:t xml:space="preserve"> </w:t>
+      </w:r>
+      <w:r>
+        <w:rPr>
+          <w:noProof w:val="0"/>
+          <w:lang w:val="en-US"/>
+        </w:rPr>
+        <w:t>health</w:t>
+      </w:r>
+      <w:r>
+        <w:rPr>
+          <w:noProof w:val="0"/>
+          <w:lang w:val="en-US"/>
+        </w:rPr>
+        <w:t xml:space="preserve"> monitor, that uses </w:t>
+      </w:r>
+      <w:r>
+        <w:rPr>
+          <w:noProof w:val="0"/>
+          <w:lang w:val="en-US"/>
+        </w:rPr>
+        <w:t>artificial</w:t>
+      </w:r>
+      <w:r>
+        <w:rPr>
+          <w:noProof w:val="0"/>
+          <w:lang w:val="en-US"/>
+        </w:rPr>
+        <w:t xml:space="preserve"> </w:t>
+      </w:r>
+      <w:r>
+        <w:rPr>
+          <w:noProof w:val="0"/>
+          <w:lang w:val="en-US"/>
+        </w:rPr>
+        <w:t xml:space="preserve">intelligence to </w:t>
+      </w:r>
+      <w:r>
+        <w:rPr>
+          <w:noProof w:val="0"/>
+          <w:lang w:val="en-US"/>
+        </w:rPr>
+        <w:t xml:space="preserve">assist the wearer with medical emergencies. Our device detects the </w:t>
+      </w:r>
+      <w:r>
+        <w:rPr>
+          <w:noProof w:val="0"/>
+          <w:lang w:val="en-US"/>
+        </w:rPr>
+        <w:t xml:space="preserve">patients vital signs and communicates them to the cloud where our AI platform </w:t>
+      </w:r>
+      <w:r>
+        <w:rPr>
+          <w:noProof w:val="0"/>
+          <w:lang w:val="en-US"/>
+        </w:rPr>
+        <w:t xml:space="preserve">interprets the user health and thru voice </w:t>
+      </w:r>
+      <w:r>
+        <w:rPr>
+          <w:noProof w:val="0"/>
+          <w:lang w:val="en-US"/>
+        </w:rPr>
+        <w:t>prompts</w:t>
+      </w:r>
+      <w:r>
+        <w:rPr>
+          <w:noProof w:val="0"/>
+          <w:lang w:val="en-US"/>
+        </w:rPr>
+        <w:t xml:space="preserve"> asks important questions to </w:t>
+      </w:r>
+      <w:r>
+        <w:rPr>
+          <w:noProof w:val="0"/>
+          <w:lang w:val="en-US"/>
+        </w:rPr>
+        <w:t>determine</w:t>
+      </w:r>
+      <w:r>
+        <w:rPr>
+          <w:noProof w:val="0"/>
+          <w:lang w:val="en-US"/>
+        </w:rPr>
+        <w:t xml:space="preserve"> next steps. If </w:t>
+      </w:r>
+      <w:r>
+        <w:rPr>
+          <w:noProof w:val="0"/>
+          <w:lang w:val="en-US"/>
+        </w:rPr>
+        <w:t>necessary</w:t>
+      </w:r>
+      <w:r>
+        <w:rPr>
+          <w:noProof w:val="0"/>
+          <w:lang w:val="en-US"/>
+        </w:rPr>
+        <w:t xml:space="preserve"> the user can</w:t>
+      </w:r>
+      <w:r>
+        <w:rPr>
+          <w:noProof w:val="0"/>
+          <w:lang w:val="en-US"/>
+        </w:rPr>
+        <w:t xml:space="preserve"> call for help or seek medical advice saving </w:t>
+      </w:r>
+      <w:r>
+        <w:rPr>
+          <w:noProof w:val="0"/>
+          <w:lang w:val="en-US"/>
+        </w:rPr>
+        <w:t xml:space="preserve">valuable </w:t>
+      </w:r>
+      <w:r>
+        <w:rPr>
+          <w:noProof w:val="0"/>
+          <w:lang w:val="en-US"/>
+        </w:rPr>
+        <w:t>time and</w:t>
+      </w:r>
+      <w:r>
+        <w:rPr>
+          <w:noProof w:val="0"/>
+          <w:lang w:val="en-US"/>
+        </w:rPr>
+        <w:t xml:space="preserve"> </w:t>
+      </w:r>
+      <w:r>
+        <w:rPr>
+          <w:noProof w:val="0"/>
+          <w:lang w:val="en-US"/>
+        </w:rPr>
+        <w:t>lives.</w:t>
+      </w:r>
+    </w:p>
+    <w:p w14:noSpellErr="1">
+      <w:pPr>
+        <w:pStyle w:val="Normal"/>
+        <w:rPr>
+          <w:noProof w:val="0"/>
+          <w:lang w:val="en-US"/>
+        </w:rPr>
+      </w:pPr>
+      <w:r>
+        <w:rPr>
+          <w:noProof w:val="0"/>
+          <w:lang w:val="en-US"/>
+        </w:rPr>
+        <w:t xml:space="preserve">Demo: </w:t>
+      </w:r>
+    </w:p>
+    <w:p w14:noSpellErr="1">
+      <w:pPr>
+        <w:pStyle w:val="Normal"/>
+        <w:rPr>
+          <w:noProof w:val="0"/>
+          <w:lang w:val="en-US"/>
+        </w:rPr>
+      </w:pPr>
+      <w:r>
+        <w:rPr>
+          <w:noProof w:val="0"/>
+          <w:lang w:val="en-US"/>
+        </w:rPr>
+        <w:t xml:space="preserve">1: person </w:t>
+      </w:r>
+      <w:r>
+        <w:rPr>
+          <w:noProof w:val="0"/>
+          <w:lang w:val="en-US"/>
+        </w:rPr>
+        <w:t>where's</w:t>
+      </w:r>
+      <w:r>
+        <w:rPr>
+          <w:noProof w:val="0"/>
+          <w:lang w:val="en-US"/>
+        </w:rPr>
+        <w:t xml:space="preserve"> the device</w:t>
+      </w:r>
+    </w:p>
+    <w:p w14:noSpellErr="1">
+      <w:pPr>
+        <w:pStyle w:val="Normal"/>
+        <w:rPr>
+          <w:noProof w:val="0"/>
+          <w:lang w:val="en-US"/>
+        </w:rPr>
+      </w:pPr>
+      <w:r>
+        <w:rPr>
+          <w:noProof w:val="0"/>
+          <w:lang w:val="en-US"/>
+        </w:rPr>
+        <w:t xml:space="preserve">2:  device detect </w:t>
+      </w:r>
+      <w:r>
+        <w:rPr>
+          <w:noProof w:val="0"/>
+          <w:lang w:val="en-US"/>
+        </w:rPr>
+        <w:t>irregular</w:t>
+      </w:r>
+      <w:r>
+        <w:rPr>
+          <w:noProof w:val="0"/>
+          <w:lang w:val="en-US"/>
+        </w:rPr>
+        <w:t xml:space="preserve"> heart beat</w:t>
+      </w:r>
+    </w:p>
+    <w:p w14:noSpellErr="1">
+      <w:pPr>
+        <w:pStyle w:val="Normal"/>
+        <w:rPr>
+          <w:noProof w:val="0"/>
+          <w:lang w:val="en-US"/>
+        </w:rPr>
+      </w:pPr>
+      <w:r>
+        <w:rPr>
+          <w:noProof w:val="0"/>
+          <w:lang w:val="en-US"/>
+        </w:rPr>
+        <w:t xml:space="preserve">3: </w:t>
+      </w:r>
+      <w:r>
+        <w:rPr>
+          <w:noProof w:val="0"/>
+          <w:lang w:val="en-US"/>
+        </w:rPr>
+        <w:t>device displays visual alert</w:t>
+      </w:r>
+    </w:p>
+    <w:p w14:noSpellErr="1">
+      <w:pPr>
+        <w:pStyle w:val="Normal"/>
+        <w:rPr>
+          <w:noProof w:val="0"/>
+          <w:lang w:val="en-US"/>
+        </w:rPr>
+      </w:pPr>
+      <w:r>
+        <w:rPr>
+          <w:noProof w:val="0"/>
+          <w:lang w:val="en-US"/>
+        </w:rPr>
+        <w:t xml:space="preserve">4: device sends </w:t>
+      </w:r>
+      <w:r>
+        <w:rPr>
+          <w:noProof w:val="0"/>
+          <w:lang w:val="en-US"/>
+        </w:rPr>
+        <w:t>information's</w:t>
+      </w:r>
+      <w:r>
+        <w:rPr>
+          <w:noProof w:val="0"/>
+          <w:lang w:val="en-US"/>
+        </w:rPr>
+        <w:t xml:space="preserve"> to AI</w:t>
+      </w:r>
+    </w:p>
+    <w:p w14:noSpellErr="1">
+      <w:pPr>
+        <w:pStyle w:val="Normal"/>
+        <w:rPr>
+          <w:noProof w:val="0"/>
+          <w:lang w:val="en-US"/>
+        </w:rPr>
+      </w:pPr>
+      <w:r>
+        <w:rPr>
+          <w:noProof w:val="0"/>
+          <w:lang w:val="en-US"/>
+        </w:rPr>
+        <w:t>5: AI detect pattern</w:t>
+      </w:r>
+    </w:p>
+    <w:p w14:noSpellErr="1">
+      <w:pPr>
+        <w:pStyle w:val="Normal"/>
+        <w:rPr>
+          <w:noProof w:val="0"/>
+          <w:lang w:val="en-US"/>
+        </w:rPr>
+      </w:pPr>
+      <w:r>
+        <w:rPr>
+          <w:noProof w:val="0"/>
+          <w:lang w:val="en-US"/>
+        </w:rPr>
+        <w:t>6: AI</w:t>
+      </w:r>
+      <w:r>
+        <w:rPr>
+          <w:noProof w:val="0"/>
+          <w:lang w:val="en-US"/>
+        </w:rPr>
+        <w:t xml:space="preserve"> </w:t>
+      </w:r>
+      <w:r>
+        <w:rPr>
+          <w:noProof w:val="0"/>
+          <w:lang w:val="en-US"/>
+        </w:rPr>
+        <w:t>contacts user</w:t>
+      </w:r>
+    </w:p>
+    <w:p w14:noSpellErr="1">
+      <w:pPr>
+        <w:pStyle w:val="Normal"/>
+        <w:rPr>
+          <w:noProof w:val="0"/>
+          <w:lang w:val="en-US"/>
+        </w:rPr>
+      </w:pPr>
+      <w:r>
+        <w:rPr>
+          <w:noProof w:val="0"/>
+          <w:lang w:val="en-US"/>
+        </w:rPr>
+        <w:t xml:space="preserve">7: user use voice </w:t>
+      </w:r>
+      <w:r>
+        <w:rPr>
+          <w:noProof w:val="0"/>
+          <w:lang w:val="en-US"/>
+        </w:rPr>
+        <w:t>communication</w:t>
+      </w:r>
+      <w:r>
+        <w:rPr>
+          <w:noProof w:val="0"/>
+          <w:lang w:val="en-US"/>
+        </w:rPr>
+        <w:t xml:space="preserve"> with AI</w:t>
+      </w:r>
+    </w:p>
+    <w:p w14:noSpellErr="1">
+      <w:pPr>
+        <w:pStyle w:val="Normal"/>
+        <w:rPr>
+          <w:noProof w:val="0"/>
+          <w:lang w:val="en-US"/>
+        </w:rPr>
+      </w:pPr>
+      <w:r>
+        <w:rPr>
+          <w:noProof w:val="0"/>
+          <w:lang w:val="en-US"/>
+        </w:rPr>
+        <w:t>8</w:t>
+      </w:r>
+      <w:r>
+        <w:rPr>
+          <w:noProof w:val="0"/>
+          <w:lang w:val="en-US"/>
+        </w:rPr>
+        <w:t>: resolution/call ambulance and notify</w:t>
+      </w:r>
+      <w:r>
+        <w:rPr>
+          <w:noProof w:val="0"/>
+          <w:lang w:val="en-US"/>
+        </w:rPr>
+        <w:t xml:space="preserve"> nearby </w:t>
+      </w:r>
+      <w:r>
+        <w:rPr>
+          <w:noProof w:val="0"/>
+          <w:lang w:val="en-US"/>
+        </w:rPr>
+        <w:t>user</w:t>
+      </w:r>
+    </w:p>
+    <w:p w14:noSpellErr="1">
+      <w:pPr>
+        <w:pStyle w:val="Normal"/>
+        <w:rPr>
+          <w:noProof w:val="0"/>
+          <w:lang w:val="en-US"/>
+        </w:rPr>
+      </w:pPr>
+      <w:r>
+        <w:rPr>
+          <w:noProof w:val="0"/>
+          <w:lang w:val="en-US"/>
+        </w:rPr>
+        <w:t>9: notify by user of location and status + advice</w:t>
+      </w:r>
+    </w:p>
+    <w:p w14:noSpellErr="1">
+      <w:pPr>
+        <w:pStyle w:val="Normal"/>
+        <w:rPr>
+          <w:noProof w:val="0"/>
+          <w:lang w:val="en-US"/>
+        </w:rPr>
+      </w:pPr>
+      <w:r>
+        <w:rPr>
+          <w:noProof w:val="0"/>
+          <w:lang w:val="en-US"/>
+        </w:rPr>
+        <w:t xml:space="preserve">10: </w:t>
+      </w:r>
+      <w:r>
+        <w:rPr>
+          <w:rFonts w:ascii="Calibri" w:hAnsi="Calibri" w:eastAsia="Calibri" w:cs="Calibri"/>
+          <w:noProof w:val="0"/>
+          <w:sz w:val="22"/>
+          <w:szCs w:val="22"/>
+          <w:lang w:val="en-US"/>
+        </w:rPr>
+        <w:t>tell user that help is on the way</w:t>
       </w:r>
     </w:p>
     <w:sectPr>

</xml_diff>